<commit_message>
ITPD corrections + pdf
</commit_message>
<xml_diff>
--- a/OtherStuff/ITPD.docx
+++ b/OtherStuff/ITPD.docx
@@ -631,7 +631,7 @@
             </w:rPr>
             <w:fldChar w:fldCharType="separate"/>
           </w:r>
-          <w:hyperlink w:anchor="_Toc440469007" w:history="1">
+          <w:hyperlink w:anchor="_Toc440545554" w:history="1">
             <w:r>
               <w:rPr>
                 <w:rStyle w:val="Collegamentoipertestuale"/>
@@ -661,7 +661,7 @@
               <w:rPr>
                 <w:webHidden/>
               </w:rPr>
-              <w:instrText xml:space="preserve"> PAGEREF _Toc440469007 \h </w:instrText>
+              <w:instrText xml:space="preserve"> PAGEREF _Toc440545554 \h </w:instrText>
             </w:r>
             <w:r>
               <w:rPr>
@@ -700,7 +700,7 @@
               <w:sz w:val="22"/>
             </w:rPr>
           </w:pPr>
-          <w:hyperlink w:anchor="_Toc440469008" w:history="1">
+          <w:hyperlink w:anchor="_Toc440545555" w:history="1">
             <w:r>
               <w:rPr>
                 <w:rStyle w:val="Collegamentoipertestuale"/>
@@ -727,7 +727,7 @@
                 <w:noProof/>
                 <w:webHidden/>
               </w:rPr>
-              <w:instrText xml:space="preserve"> PAGEREF _Toc440469008 \h </w:instrText>
+              <w:instrText xml:space="preserve"> PAGEREF _Toc440545555 \h </w:instrText>
             </w:r>
             <w:r>
               <w:rPr>
@@ -770,7 +770,7 @@
               <w:sz w:val="22"/>
             </w:rPr>
           </w:pPr>
-          <w:hyperlink w:anchor="_Toc440469009" w:history="1">
+          <w:hyperlink w:anchor="_Toc440545556" w:history="1">
             <w:r>
               <w:rPr>
                 <w:rStyle w:val="Collegamentoipertestuale"/>
@@ -797,7 +797,7 @@
                 <w:noProof/>
                 <w:webHidden/>
               </w:rPr>
-              <w:instrText xml:space="preserve"> PAGEREF _Toc440469009 \h </w:instrText>
+              <w:instrText xml:space="preserve"> PAGEREF _Toc440545556 \h </w:instrText>
             </w:r>
             <w:r>
               <w:rPr>
@@ -840,7 +840,7 @@
               <w:sz w:val="22"/>
             </w:rPr>
           </w:pPr>
-          <w:hyperlink w:anchor="_Toc440469010" w:history="1">
+          <w:hyperlink w:anchor="_Toc440545557" w:history="1">
             <w:r>
               <w:rPr>
                 <w:rStyle w:val="Collegamentoipertestuale"/>
@@ -867,7 +867,7 @@
                 <w:noProof/>
                 <w:webHidden/>
               </w:rPr>
-              <w:instrText xml:space="preserve"> PAGEREF _Toc440469010 \h </w:instrText>
+              <w:instrText xml:space="preserve"> PAGEREF _Toc440545557 \h </w:instrText>
             </w:r>
             <w:r>
               <w:rPr>
@@ -910,13 +910,13 @@
               <w:sz w:val="22"/>
             </w:rPr>
           </w:pPr>
-          <w:hyperlink w:anchor="_Toc440469011" w:history="1">
+          <w:hyperlink w:anchor="_Toc440545558" w:history="1">
             <w:r>
               <w:rPr>
                 <w:rStyle w:val="Collegamentoipertestuale"/>
                 <w:noProof/>
               </w:rPr>
-              <w:t>1.4 List of Reference Documents</w:t>
+              <w:t>1.4 List of References</w:t>
             </w:r>
             <w:r>
               <w:rPr>
@@ -937,7 +937,7 @@
                 <w:noProof/>
                 <w:webHidden/>
               </w:rPr>
-              <w:instrText xml:space="preserve"> PAGEREF _Toc440469011 \h </w:instrText>
+              <w:instrText xml:space="preserve"> PAGEREF _Toc440545558 \h </w:instrText>
             </w:r>
             <w:r>
               <w:rPr>
@@ -957,7 +957,147 @@
                 <w:noProof/>
                 <w:webHidden/>
               </w:rPr>
-              <w:t>2</w:t>
+              <w:t>3</w:t>
+            </w:r>
+            <w:r>
+              <w:rPr>
+                <w:noProof/>
+                <w:webHidden/>
+              </w:rPr>
+              <w:fldChar w:fldCharType="end"/>
+            </w:r>
+          </w:hyperlink>
+        </w:p>
+        <w:p>
+          <w:pPr>
+            <w:pStyle w:val="Sommario3"/>
+            <w:tabs>
+              <w:tab w:val="right" w:leader="dot" w:pos="9962"/>
+            </w:tabs>
+            <w:rPr>
+              <w:rFonts w:asciiTheme="minorHAnsi" w:eastAsiaTheme="minorEastAsia" w:hAnsiTheme="minorHAnsi"/>
+              <w:noProof/>
+              <w:sz w:val="22"/>
+            </w:rPr>
+          </w:pPr>
+          <w:hyperlink w:anchor="_Toc440545559" w:history="1">
+            <w:r>
+              <w:rPr>
+                <w:rStyle w:val="Collegamentoipertestuale"/>
+                <w:noProof/>
+              </w:rPr>
+              <w:t>1.4.1 Documents</w:t>
+            </w:r>
+            <w:r>
+              <w:rPr>
+                <w:noProof/>
+                <w:webHidden/>
+              </w:rPr>
+              <w:tab/>
+            </w:r>
+            <w:r>
+              <w:rPr>
+                <w:noProof/>
+                <w:webHidden/>
+              </w:rPr>
+              <w:fldChar w:fldCharType="begin"/>
+            </w:r>
+            <w:r>
+              <w:rPr>
+                <w:noProof/>
+                <w:webHidden/>
+              </w:rPr>
+              <w:instrText xml:space="preserve"> PAGEREF _Toc440545559 \h </w:instrText>
+            </w:r>
+            <w:r>
+              <w:rPr>
+                <w:noProof/>
+                <w:webHidden/>
+              </w:rPr>
+            </w:r>
+            <w:r>
+              <w:rPr>
+                <w:noProof/>
+                <w:webHidden/>
+              </w:rPr>
+              <w:fldChar w:fldCharType="separate"/>
+            </w:r>
+            <w:r>
+              <w:rPr>
+                <w:noProof/>
+                <w:webHidden/>
+              </w:rPr>
+              <w:t>3</w:t>
+            </w:r>
+            <w:r>
+              <w:rPr>
+                <w:noProof/>
+                <w:webHidden/>
+              </w:rPr>
+              <w:fldChar w:fldCharType="end"/>
+            </w:r>
+          </w:hyperlink>
+        </w:p>
+        <w:p>
+          <w:pPr>
+            <w:pStyle w:val="Sommario3"/>
+            <w:tabs>
+              <w:tab w:val="right" w:leader="dot" w:pos="9962"/>
+            </w:tabs>
+            <w:rPr>
+              <w:rFonts w:asciiTheme="minorHAnsi" w:eastAsiaTheme="minorEastAsia" w:hAnsiTheme="minorHAnsi"/>
+              <w:noProof/>
+              <w:sz w:val="22"/>
+            </w:rPr>
+          </w:pPr>
+          <w:hyperlink w:anchor="_Toc440545560" w:history="1">
+            <w:r>
+              <w:rPr>
+                <w:rStyle w:val="Collegamentoipertestuale"/>
+                <w:noProof/>
+              </w:rPr>
+              <w:t>1.4.2 Tools</w:t>
+            </w:r>
+            <w:r>
+              <w:rPr>
+                <w:noProof/>
+                <w:webHidden/>
+              </w:rPr>
+              <w:tab/>
+            </w:r>
+            <w:r>
+              <w:rPr>
+                <w:noProof/>
+                <w:webHidden/>
+              </w:rPr>
+              <w:fldChar w:fldCharType="begin"/>
+            </w:r>
+            <w:r>
+              <w:rPr>
+                <w:noProof/>
+                <w:webHidden/>
+              </w:rPr>
+              <w:instrText xml:space="preserve"> PAGEREF _Toc440545560 \h </w:instrText>
+            </w:r>
+            <w:r>
+              <w:rPr>
+                <w:noProof/>
+                <w:webHidden/>
+              </w:rPr>
+            </w:r>
+            <w:r>
+              <w:rPr>
+                <w:noProof/>
+                <w:webHidden/>
+              </w:rPr>
+              <w:fldChar w:fldCharType="separate"/>
+            </w:r>
+            <w:r>
+              <w:rPr>
+                <w:noProof/>
+                <w:webHidden/>
+              </w:rPr>
+              <w:t>3</w:t>
             </w:r>
             <w:r>
               <w:rPr>
@@ -977,7 +1117,7 @@
               <w:sz w:val="22"/>
             </w:rPr>
           </w:pPr>
-          <w:hyperlink w:anchor="_Toc440469012" w:history="1">
+          <w:hyperlink w:anchor="_Toc440545561" w:history="1">
             <w:r>
               <w:rPr>
                 <w:rStyle w:val="Collegamentoipertestuale"/>
@@ -1007,7 +1147,7 @@
               <w:rPr>
                 <w:webHidden/>
               </w:rPr>
-              <w:instrText xml:space="preserve"> PAGEREF _Toc440469012 \h </w:instrText>
+              <w:instrText xml:space="preserve"> PAGEREF _Toc440545561 \h </w:instrText>
             </w:r>
             <w:r>
               <w:rPr>
@@ -1024,7 +1164,7 @@
               <w:rPr>
                 <w:webHidden/>
               </w:rPr>
-              <w:t>3</w:t>
+              <w:t>4</w:t>
             </w:r>
             <w:r>
               <w:rPr>
@@ -1046,7 +1186,7 @@
               <w:sz w:val="22"/>
             </w:rPr>
           </w:pPr>
-          <w:hyperlink w:anchor="_Toc440469013" w:history="1">
+          <w:hyperlink w:anchor="_Toc440545562" w:history="1">
             <w:r>
               <w:rPr>
                 <w:rStyle w:val="Collegamentoipertestuale"/>
@@ -1073,7 +1213,7 @@
                 <w:noProof/>
                 <w:webHidden/>
               </w:rPr>
-              <w:instrText xml:space="preserve"> PAGEREF _Toc440469013 \h </w:instrText>
+              <w:instrText xml:space="preserve"> PAGEREF _Toc440545562 \h </w:instrText>
             </w:r>
             <w:r>
               <w:rPr>
@@ -1093,7 +1233,7 @@
                 <w:noProof/>
                 <w:webHidden/>
               </w:rPr>
-              <w:t>3</w:t>
+              <w:t>4</w:t>
             </w:r>
             <w:r>
               <w:rPr>
@@ -1116,7 +1256,7 @@
               <w:sz w:val="22"/>
             </w:rPr>
           </w:pPr>
-          <w:hyperlink w:anchor="_Toc440469014" w:history="1">
+          <w:hyperlink w:anchor="_Toc440545563" w:history="1">
             <w:r>
               <w:rPr>
                 <w:rStyle w:val="Collegamentoipertestuale"/>
@@ -1143,7 +1283,7 @@
                 <w:noProof/>
                 <w:webHidden/>
               </w:rPr>
-              <w:instrText xml:space="preserve"> PAGEREF _Toc440469014 \h </w:instrText>
+              <w:instrText xml:space="preserve"> PAGEREF _Toc440545563 \h </w:instrText>
             </w:r>
             <w:r>
               <w:rPr>
@@ -1163,7 +1303,7 @@
                 <w:noProof/>
                 <w:webHidden/>
               </w:rPr>
-              <w:t>4</w:t>
+              <w:t>5</w:t>
             </w:r>
             <w:r>
               <w:rPr>
@@ -1186,7 +1326,7 @@
               <w:sz w:val="22"/>
             </w:rPr>
           </w:pPr>
-          <w:hyperlink w:anchor="_Toc440469015" w:history="1">
+          <w:hyperlink w:anchor="_Toc440545564" w:history="1">
             <w:r>
               <w:rPr>
                 <w:rStyle w:val="Collegamentoipertestuale"/>
@@ -1213,7 +1353,7 @@
                 <w:noProof/>
                 <w:webHidden/>
               </w:rPr>
-              <w:instrText xml:space="preserve"> PAGEREF _Toc440469015 \h </w:instrText>
+              <w:instrText xml:space="preserve"> PAGEREF _Toc440545564 \h </w:instrText>
             </w:r>
             <w:r>
               <w:rPr>
@@ -1233,7 +1373,7 @@
                 <w:noProof/>
                 <w:webHidden/>
               </w:rPr>
-              <w:t>6</w:t>
+              <w:t>7</w:t>
             </w:r>
             <w:r>
               <w:rPr>
@@ -1256,7 +1396,7 @@
               <w:sz w:val="22"/>
             </w:rPr>
           </w:pPr>
-          <w:hyperlink w:anchor="_Toc440469016" w:history="1">
+          <w:hyperlink w:anchor="_Toc440545565" w:history="1">
             <w:r>
               <w:rPr>
                 <w:rStyle w:val="Collegamentoipertestuale"/>
@@ -1283,7 +1423,7 @@
                 <w:noProof/>
                 <w:webHidden/>
               </w:rPr>
-              <w:instrText xml:space="preserve"> PAGEREF _Toc440469016 \h </w:instrText>
+              <w:instrText xml:space="preserve"> PAGEREF _Toc440545565 \h </w:instrText>
             </w:r>
             <w:r>
               <w:rPr>
@@ -1303,7 +1443,7 @@
                 <w:noProof/>
                 <w:webHidden/>
               </w:rPr>
-              <w:t>7</w:t>
+              <w:t>8</w:t>
             </w:r>
             <w:r>
               <w:rPr>
@@ -1326,7 +1466,7 @@
               <w:sz w:val="22"/>
             </w:rPr>
           </w:pPr>
-          <w:hyperlink w:anchor="_Toc440469017" w:history="1">
+          <w:hyperlink w:anchor="_Toc440545566" w:history="1">
             <w:r>
               <w:rPr>
                 <w:rStyle w:val="Collegamentoipertestuale"/>
@@ -1353,7 +1493,7 @@
                 <w:noProof/>
                 <w:webHidden/>
               </w:rPr>
-              <w:instrText xml:space="preserve"> PAGEREF _Toc440469017 \h </w:instrText>
+              <w:instrText xml:space="preserve"> PAGEREF _Toc440545566 \h </w:instrText>
             </w:r>
             <w:r>
               <w:rPr>
@@ -1373,7 +1513,7 @@
                 <w:noProof/>
                 <w:webHidden/>
               </w:rPr>
-              <w:t>7</w:t>
+              <w:t>8</w:t>
             </w:r>
             <w:r>
               <w:rPr>
@@ -1396,7 +1536,7 @@
               <w:sz w:val="22"/>
             </w:rPr>
           </w:pPr>
-          <w:hyperlink w:anchor="_Toc440469018" w:history="1">
+          <w:hyperlink w:anchor="_Toc440545567" w:history="1">
             <w:r>
               <w:rPr>
                 <w:rStyle w:val="Collegamentoipertestuale"/>
@@ -1423,7 +1563,7 @@
                 <w:noProof/>
                 <w:webHidden/>
               </w:rPr>
-              <w:instrText xml:space="preserve"> PAGEREF _Toc440469018 \h </w:instrText>
+              <w:instrText xml:space="preserve"> PAGEREF _Toc440545567 \h </w:instrText>
             </w:r>
             <w:r>
               <w:rPr>
@@ -1443,7 +1583,7 @@
                 <w:noProof/>
                 <w:webHidden/>
               </w:rPr>
-              <w:t>12</w:t>
+              <w:t>13</w:t>
             </w:r>
             <w:r>
               <w:rPr>
@@ -1466,7 +1606,7 @@
               <w:sz w:val="22"/>
             </w:rPr>
           </w:pPr>
-          <w:hyperlink w:anchor="_Toc440469019" w:history="1">
+          <w:hyperlink w:anchor="_Toc440545568" w:history="1">
             <w:r>
               <w:rPr>
                 <w:rStyle w:val="Collegamentoipertestuale"/>
@@ -1493,7 +1633,7 @@
                 <w:noProof/>
                 <w:webHidden/>
               </w:rPr>
-              <w:instrText xml:space="preserve"> PAGEREF _Toc440469019 \h </w:instrText>
+              <w:instrText xml:space="preserve"> PAGEREF _Toc440545568 \h </w:instrText>
             </w:r>
             <w:r>
               <w:rPr>
@@ -1513,7 +1653,7 @@
                 <w:noProof/>
                 <w:webHidden/>
               </w:rPr>
-              <w:t>12</w:t>
+              <w:t>13</w:t>
             </w:r>
             <w:r>
               <w:rPr>
@@ -1533,7 +1673,7 @@
               <w:sz w:val="22"/>
             </w:rPr>
           </w:pPr>
-          <w:hyperlink w:anchor="_Toc440469020" w:history="1">
+          <w:hyperlink w:anchor="_Toc440545569" w:history="1">
             <w:r>
               <w:rPr>
                 <w:rStyle w:val="Collegamentoipertestuale"/>
@@ -1563,7 +1703,7 @@
               <w:rPr>
                 <w:webHidden/>
               </w:rPr>
-              <w:instrText xml:space="preserve"> PAGEREF _Toc440469020 \h </w:instrText>
+              <w:instrText xml:space="preserve"> PAGEREF _Toc440545569 \h </w:instrText>
             </w:r>
             <w:r>
               <w:rPr>
@@ -1580,7 +1720,7 @@
               <w:rPr>
                 <w:webHidden/>
               </w:rPr>
-              <w:t>13</w:t>
+              <w:t>14</w:t>
             </w:r>
             <w:r>
               <w:rPr>
@@ -1602,7 +1742,7 @@
               <w:sz w:val="22"/>
             </w:rPr>
           </w:pPr>
-          <w:hyperlink w:anchor="_Toc440469021" w:history="1">
+          <w:hyperlink w:anchor="_Toc440545570" w:history="1">
             <w:r>
               <w:rPr>
                 <w:rStyle w:val="Collegamentoipertestuale"/>
@@ -1629,7 +1769,7 @@
                 <w:noProof/>
                 <w:webHidden/>
               </w:rPr>
-              <w:instrText xml:space="preserve"> PAGEREF _Toc440469021 \h </w:instrText>
+              <w:instrText xml:space="preserve"> PAGEREF _Toc440545570 \h </w:instrText>
             </w:r>
             <w:r>
               <w:rPr>
@@ -1649,7 +1789,7 @@
                 <w:noProof/>
                 <w:webHidden/>
               </w:rPr>
-              <w:t>13</w:t>
+              <w:t>14</w:t>
             </w:r>
             <w:r>
               <w:rPr>
@@ -1672,7 +1812,7 @@
               <w:sz w:val="22"/>
             </w:rPr>
           </w:pPr>
-          <w:hyperlink w:anchor="_Toc440469022" w:history="1">
+          <w:hyperlink w:anchor="_Toc440545571" w:history="1">
             <w:r>
               <w:rPr>
                 <w:rStyle w:val="Collegamentoipertestuale"/>
@@ -1699,7 +1839,7 @@
                 <w:noProof/>
                 <w:webHidden/>
               </w:rPr>
-              <w:instrText xml:space="preserve"> PAGEREF _Toc440469022 \h </w:instrText>
+              <w:instrText xml:space="preserve"> PAGEREF _Toc440545571 \h </w:instrText>
             </w:r>
             <w:r>
               <w:rPr>
@@ -1719,7 +1859,7 @@
                 <w:noProof/>
                 <w:webHidden/>
               </w:rPr>
-              <w:t>17</w:t>
+              <w:t>18</w:t>
             </w:r>
             <w:r>
               <w:rPr>
@@ -1742,7 +1882,7 @@
               <w:sz w:val="22"/>
             </w:rPr>
           </w:pPr>
-          <w:hyperlink w:anchor="_Toc440469023" w:history="1">
+          <w:hyperlink w:anchor="_Toc440545572" w:history="1">
             <w:r>
               <w:rPr>
                 <w:rStyle w:val="Collegamentoipertestuale"/>
@@ -1769,7 +1909,7 @@
                 <w:noProof/>
                 <w:webHidden/>
               </w:rPr>
-              <w:instrText xml:space="preserve"> PAGEREF _Toc440469023 \h </w:instrText>
+              <w:instrText xml:space="preserve"> PAGEREF _Toc440545572 \h </w:instrText>
             </w:r>
             <w:r>
               <w:rPr>
@@ -1789,7 +1929,7 @@
                 <w:noProof/>
                 <w:webHidden/>
               </w:rPr>
-              <w:t>19</w:t>
+              <w:t>20</w:t>
             </w:r>
             <w:r>
               <w:rPr>
@@ -1809,7 +1949,7 @@
               <w:sz w:val="22"/>
             </w:rPr>
           </w:pPr>
-          <w:hyperlink w:anchor="_Toc440469024" w:history="1">
+          <w:hyperlink w:anchor="_Toc440545573" w:history="1">
             <w:r>
               <w:rPr>
                 <w:rStyle w:val="Collegamentoipertestuale"/>
@@ -1839,7 +1979,7 @@
               <w:rPr>
                 <w:webHidden/>
               </w:rPr>
-              <w:instrText xml:space="preserve"> PAGEREF _Toc440469024 \h </w:instrText>
+              <w:instrText xml:space="preserve"> PAGEREF _Toc440545573 \h </w:instrText>
             </w:r>
             <w:r>
               <w:rPr>
@@ -1856,7 +1996,7 @@
               <w:rPr>
                 <w:webHidden/>
               </w:rPr>
-              <w:t>20</w:t>
+              <w:t>21</w:t>
             </w:r>
             <w:r>
               <w:rPr>
@@ -1875,7 +2015,7 @@
               <w:sz w:val="22"/>
             </w:rPr>
           </w:pPr>
-          <w:hyperlink w:anchor="_Toc440469025" w:history="1">
+          <w:hyperlink w:anchor="_Toc440545574" w:history="1">
             <w:r>
               <w:rPr>
                 <w:rStyle w:val="Collegamentoipertestuale"/>
@@ -1905,7 +2045,7 @@
               <w:rPr>
                 <w:webHidden/>
               </w:rPr>
-              <w:instrText xml:space="preserve"> PAGEREF _Toc440469025 \h </w:instrText>
+              <w:instrText xml:space="preserve"> PAGEREF _Toc440545574 \h </w:instrText>
             </w:r>
             <w:r>
               <w:rPr>
@@ -1922,7 +2062,7 @@
               <w:rPr>
                 <w:webHidden/>
               </w:rPr>
-              <w:t>21</w:t>
+              <w:t>22</w:t>
             </w:r>
             <w:r>
               <w:rPr>
@@ -1944,7 +2084,7 @@
               <w:sz w:val="22"/>
             </w:rPr>
           </w:pPr>
-          <w:hyperlink w:anchor="_Toc440469026" w:history="1">
+          <w:hyperlink w:anchor="_Toc440545575" w:history="1">
             <w:r>
               <w:rPr>
                 <w:rStyle w:val="Collegamentoipertestuale"/>
@@ -1971,7 +2111,7 @@
                 <w:noProof/>
                 <w:webHidden/>
               </w:rPr>
-              <w:instrText xml:space="preserve"> PAGEREF _Toc440469026 \h </w:instrText>
+              <w:instrText xml:space="preserve"> PAGEREF _Toc440545575 \h </w:instrText>
             </w:r>
             <w:r>
               <w:rPr>
@@ -1991,7 +2131,7 @@
                 <w:noProof/>
                 <w:webHidden/>
               </w:rPr>
-              <w:t>21</w:t>
+              <w:t>22</w:t>
             </w:r>
             <w:r>
               <w:rPr>
@@ -2014,7 +2154,7 @@
               <w:sz w:val="22"/>
             </w:rPr>
           </w:pPr>
-          <w:hyperlink w:anchor="_Toc440469027" w:history="1">
+          <w:hyperlink w:anchor="_Toc440545576" w:history="1">
             <w:r>
               <w:rPr>
                 <w:rStyle w:val="Collegamentoipertestuale"/>
@@ -2041,7 +2181,7 @@
                 <w:noProof/>
                 <w:webHidden/>
               </w:rPr>
-              <w:instrText xml:space="preserve"> PAGEREF _Toc440469027 \h </w:instrText>
+              <w:instrText xml:space="preserve"> PAGEREF _Toc440545576 \h </w:instrText>
             </w:r>
             <w:r>
               <w:rPr>
@@ -2081,7 +2221,7 @@
               <w:sz w:val="22"/>
             </w:rPr>
           </w:pPr>
-          <w:hyperlink w:anchor="_Toc440469028" w:history="1">
+          <w:hyperlink w:anchor="_Toc440545577" w:history="1">
             <w:r>
               <w:rPr>
                 <w:rStyle w:val="Collegamentoipertestuale"/>
@@ -2111,7 +2251,7 @@
               <w:rPr>
                 <w:webHidden/>
               </w:rPr>
-              <w:instrText xml:space="preserve"> PAGEREF _Toc440469028 \h </w:instrText>
+              <w:instrText xml:space="preserve"> PAGEREF _Toc440545577 \h </w:instrText>
             </w:r>
             <w:r>
               <w:rPr>
@@ -2150,7 +2290,7 @@
               <w:sz w:val="22"/>
             </w:rPr>
           </w:pPr>
-          <w:hyperlink w:anchor="_Toc440469029" w:history="1">
+          <w:hyperlink w:anchor="_Toc440545578" w:history="1">
             <w:r>
               <w:rPr>
                 <w:rStyle w:val="Collegamentoipertestuale"/>
@@ -2177,7 +2317,7 @@
                 <w:noProof/>
                 <w:webHidden/>
               </w:rPr>
-              <w:instrText xml:space="preserve"> PAGEREF _Toc440469029 \h </w:instrText>
+              <w:instrText xml:space="preserve"> PAGEREF _Toc440545578 \h </w:instrText>
             </w:r>
             <w:r>
               <w:rPr>
@@ -2220,7 +2360,7 @@
               <w:sz w:val="22"/>
             </w:rPr>
           </w:pPr>
-          <w:hyperlink w:anchor="_Toc440469030" w:history="1">
+          <w:hyperlink w:anchor="_Toc440545579" w:history="1">
             <w:r>
               <w:rPr>
                 <w:rStyle w:val="Collegamentoipertestuale"/>
@@ -2247,7 +2387,7 @@
                 <w:noProof/>
                 <w:webHidden/>
               </w:rPr>
-              <w:instrText xml:space="preserve"> PAGEREF _Toc440469030 \h </w:instrText>
+              <w:instrText xml:space="preserve"> PAGEREF _Toc440545579 \h </w:instrText>
             </w:r>
             <w:r>
               <w:rPr>
@@ -2296,6 +2436,8 @@
       <w:pPr>
         <w:pStyle w:val="Titolo1"/>
       </w:pPr>
+      <w:bookmarkStart w:id="0" w:name="_GoBack"/>
+      <w:bookmarkEnd w:id="0"/>
       <w:r>
         <w:br w:type="page"/>
       </w:r>
@@ -2303,45 +2445,48 @@
         <w:lastRenderedPageBreak/>
         <w:t xml:space="preserve"> </w:t>
       </w:r>
-      <w:bookmarkStart w:id="0" w:name="_Toc440469007"/>
+      <w:bookmarkStart w:id="1" w:name="_Toc440545554"/>
       <w:r>
         <w:t>Introduction</w:t>
-      </w:r>
-      <w:bookmarkEnd w:id="0"/>
-    </w:p>
-    <w:p>
-      <w:pPr>
-        <w:pStyle w:val="Titolo2"/>
-      </w:pPr>
-      <w:bookmarkStart w:id="1" w:name="_Toc440469008"/>
-      <w:r>
-        <w:t>Revision</w:t>
-      </w:r>
-      <w:r>
-        <w:t xml:space="preserve"> </w:t>
-      </w:r>
-      <w:r>
-        <w:t>History</w:t>
       </w:r>
       <w:bookmarkEnd w:id="1"/>
     </w:p>
     <w:p>
       <w:pPr>
-        <w:pStyle w:val="Normale2"/>
-      </w:pPr>
-      <w:r>
-        <w:t>January 12, 2016 – First Version (1.0) of this document.</w:t>
-      </w:r>
+        <w:pStyle w:val="Titolo2"/>
+      </w:pPr>
+      <w:bookmarkStart w:id="2" w:name="_Toc440545555"/>
+      <w:r>
+        <w:t>Revision</w:t>
+      </w:r>
+      <w:r>
+        <w:t xml:space="preserve"> </w:t>
+      </w:r>
+      <w:r>
+        <w:t>History</w:t>
+      </w:r>
+      <w:bookmarkEnd w:id="2"/>
     </w:p>
     <w:p>
       <w:pPr>
+        <w:pStyle w:val="Normale2"/>
+      </w:pPr>
+      <w:r>
+        <w:t>January 21</w:t>
+      </w:r>
+      <w:r>
+        <w:t>, 2016 – First Version (1.0) of this document.</w:t>
+      </w:r>
+    </w:p>
+    <w:p>
+      <w:pPr>
         <w:pStyle w:val="Titolo2"/>
       </w:pPr>
-      <w:bookmarkStart w:id="2" w:name="_Toc440469009"/>
+      <w:bookmarkStart w:id="3" w:name="_Toc440545556"/>
       <w:r>
         <w:t>Purpose and scope</w:t>
       </w:r>
-      <w:bookmarkEnd w:id="2"/>
+      <w:bookmarkEnd w:id="3"/>
     </w:p>
     <w:p>
       <w:pPr>
@@ -2396,11 +2541,9 @@
       <w:r>
         <w:t xml:space="preserve">The integration test should consider this aspects simulating the </w:t>
       </w:r>
-      <w:proofErr w:type="spellStart"/>
-      <w:r>
-        <w:t>behaviour</w:t>
-      </w:r>
-      <w:proofErr w:type="spellEnd"/>
+      <w:r>
+        <w:t>behavior</w:t>
+      </w:r>
       <w:r>
         <w:t xml:space="preserve"> of these external and network components in order to test correctly all the set of functionalities of the other components.</w:t>
       </w:r>
@@ -2409,11 +2552,11 @@
       <w:pPr>
         <w:pStyle w:val="Titolo2"/>
       </w:pPr>
-      <w:bookmarkStart w:id="3" w:name="_Toc440469010"/>
+      <w:bookmarkStart w:id="4" w:name="_Toc440545557"/>
       <w:r>
         <w:t>List of Definitions and Abbreviations</w:t>
       </w:r>
-      <w:bookmarkEnd w:id="3"/>
+      <w:bookmarkEnd w:id="4"/>
     </w:p>
     <w:p>
       <w:pPr>
@@ -2453,13 +2596,40 @@
     </w:p>
     <w:p>
       <w:pPr>
+        <w:rPr>
+          <w:rFonts w:eastAsiaTheme="majorEastAsia" w:cstheme="majorBidi"/>
+          <w:b/>
+          <w:sz w:val="30"/>
+          <w:szCs w:val="26"/>
+        </w:rPr>
+      </w:pPr>
+      <w:r>
+        <w:br w:type="page"/>
+      </w:r>
+    </w:p>
+    <w:p>
+      <w:pPr>
         <w:pStyle w:val="Titolo2"/>
       </w:pPr>
-      <w:bookmarkStart w:id="4" w:name="_Toc440469011"/>
-      <w:r>
-        <w:t>List of Reference Documents</w:t>
-      </w:r>
-      <w:bookmarkEnd w:id="4"/>
+      <w:bookmarkStart w:id="5" w:name="_Toc440545558"/>
+      <w:r>
+        <w:lastRenderedPageBreak/>
+        <w:t>List of Referenc</w:t>
+      </w:r>
+      <w:r>
+        <w:t>es</w:t>
+      </w:r>
+      <w:bookmarkEnd w:id="5"/>
+    </w:p>
+    <w:p>
+      <w:pPr>
+        <w:pStyle w:val="Titolo3"/>
+      </w:pPr>
+      <w:bookmarkStart w:id="6" w:name="_Toc440545559"/>
+      <w:r>
+        <w:t>Documents</w:t>
+      </w:r>
+      <w:bookmarkEnd w:id="6"/>
     </w:p>
     <w:p>
       <w:pPr>
@@ -2484,6 +2654,167 @@
       <w:r>
         <w:t>MyTaxiService’s DD (Alessandro Pozzi, Marco Romani)</w:t>
       </w:r>
+    </w:p>
+    <w:p>
+      <w:pPr>
+        <w:pStyle w:val="Titolo3"/>
+      </w:pPr>
+      <w:bookmarkStart w:id="7" w:name="_Toc440545560"/>
+      <w:r>
+        <w:t>Tools</w:t>
+      </w:r>
+      <w:bookmarkEnd w:id="7"/>
+    </w:p>
+    <w:p>
+      <w:pPr>
+        <w:pStyle w:val="Paragrafoelenco"/>
+        <w:numPr>
+          <w:ilvl w:val="0"/>
+          <w:numId w:val="5"/>
+        </w:numPr>
+      </w:pPr>
+      <w:r>
+        <w:t xml:space="preserve">Documentation for </w:t>
+      </w:r>
+      <w:proofErr w:type="spellStart"/>
+      <w:r>
+        <w:t>Mockito</w:t>
+      </w:r>
+      <w:proofErr w:type="spellEnd"/>
+      <w:r>
+        <w:t>:</w:t>
+      </w:r>
+      <w:r>
+        <w:t xml:space="preserve"> </w:t>
+      </w:r>
+      <w:hyperlink r:id="rId7" w:history="1">
+        <w:r>
+          <w:rPr>
+            <w:rStyle w:val="Collegamentoipertestuale"/>
+          </w:rPr>
+          <w:t>http://docs.mockito.googlecode.com/hg/1.9.5/org/mockito/Mockito.html</w:t>
+        </w:r>
+      </w:hyperlink>
+    </w:p>
+    <w:p>
+      <w:pPr>
+        <w:pStyle w:val="Paragrafoelenco"/>
+        <w:numPr>
+          <w:ilvl w:val="0"/>
+          <w:numId w:val="5"/>
+        </w:numPr>
+      </w:pPr>
+      <w:r>
+        <w:t xml:space="preserve">Documentation for JUnit: </w:t>
+      </w:r>
+    </w:p>
+    <w:p>
+      <w:pPr>
+        <w:pStyle w:val="Paragrafoelenco"/>
+        <w:ind w:left="1080" w:firstLine="360"/>
+      </w:pPr>
+      <w:hyperlink r:id="rId8" w:history="1">
+        <w:r>
+          <w:rPr>
+            <w:rStyle w:val="Collegamentoipertestuale"/>
+          </w:rPr>
+          <w:t>http://junit.org/javadoc/latest/</w:t>
+        </w:r>
+      </w:hyperlink>
+    </w:p>
+    <w:p>
+      <w:pPr>
+        <w:pStyle w:val="Paragrafoelenco"/>
+        <w:numPr>
+          <w:ilvl w:val="0"/>
+          <w:numId w:val="5"/>
+        </w:numPr>
+      </w:pPr>
+      <w:r>
+        <w:t xml:space="preserve">Documentation for </w:t>
+      </w:r>
+      <w:proofErr w:type="spellStart"/>
+      <w:r>
+        <w:t>Arquillian</w:t>
+      </w:r>
+      <w:proofErr w:type="spellEnd"/>
+      <w:r>
+        <w:t>:</w:t>
+      </w:r>
+    </w:p>
+    <w:p>
+      <w:pPr>
+        <w:pStyle w:val="Paragrafoelenco"/>
+        <w:ind w:left="1080" w:firstLine="360"/>
+      </w:pPr>
+      <w:hyperlink r:id="rId9" w:history="1">
+        <w:r>
+          <w:rPr>
+            <w:rStyle w:val="Collegamentoipertestuale"/>
+          </w:rPr>
+          <w:t>http://arquillian.org/guides/</w:t>
+        </w:r>
+      </w:hyperlink>
+    </w:p>
+    <w:p>
+      <w:pPr>
+        <w:pStyle w:val="Paragrafoelenco"/>
+        <w:numPr>
+          <w:ilvl w:val="0"/>
+          <w:numId w:val="5"/>
+        </w:numPr>
+      </w:pPr>
+      <w:r>
+        <w:t>Documentation for Citrus:</w:t>
+      </w:r>
+    </w:p>
+    <w:p>
+      <w:pPr>
+        <w:pStyle w:val="Paragrafoelenco"/>
+        <w:ind w:left="1080" w:firstLine="360"/>
+      </w:pPr>
+      <w:hyperlink r:id="rId10" w:history="1">
+        <w:r>
+          <w:rPr>
+            <w:rStyle w:val="Collegamentoipertestuale"/>
+          </w:rPr>
+          <w:t>http://www.citrusframework.org/documentation.html</w:t>
+        </w:r>
+      </w:hyperlink>
+    </w:p>
+    <w:p>
+      <w:pPr>
+        <w:pStyle w:val="Paragrafoelenco"/>
+        <w:numPr>
+          <w:ilvl w:val="0"/>
+          <w:numId w:val="5"/>
+        </w:numPr>
+      </w:pPr>
+      <w:r>
+        <w:t xml:space="preserve">Documentation for </w:t>
+      </w:r>
+      <w:proofErr w:type="spellStart"/>
+      <w:r>
+        <w:t>GreenMail</w:t>
+      </w:r>
+      <w:proofErr w:type="spellEnd"/>
+      <w:r>
+        <w:t>:</w:t>
+      </w:r>
+    </w:p>
+    <w:p>
+      <w:pPr>
+        <w:pStyle w:val="Paragrafoelenco"/>
+        <w:ind w:left="1080" w:firstLine="360"/>
+      </w:pPr>
+      <w:hyperlink r:id="rId11" w:history="1">
+        <w:r>
+          <w:rPr>
+            <w:rStyle w:val="Collegamentoipertestuale"/>
+          </w:rPr>
+          <w:t>http://www.icegreen.com/greenmail/javadocs/index.html</w:t>
+        </w:r>
+      </w:hyperlink>
     </w:p>
     <w:p>
       <w:pPr>
@@ -2502,22 +2833,22 @@
       <w:pPr>
         <w:pStyle w:val="Titolo1"/>
       </w:pPr>
-      <w:bookmarkStart w:id="5" w:name="_Toc440469012"/>
+      <w:bookmarkStart w:id="8" w:name="_Toc440545561"/>
       <w:r>
         <w:lastRenderedPageBreak/>
         <w:t>Integration Strategy</w:t>
       </w:r>
-      <w:bookmarkEnd w:id="5"/>
+      <w:bookmarkEnd w:id="8"/>
     </w:p>
     <w:p>
       <w:pPr>
         <w:pStyle w:val="Titolo2"/>
       </w:pPr>
-      <w:bookmarkStart w:id="6" w:name="_Toc440469013"/>
+      <w:bookmarkStart w:id="9" w:name="_Toc440545562"/>
       <w:r>
         <w:t>Entry Criteria</w:t>
       </w:r>
-      <w:bookmarkEnd w:id="6"/>
+      <w:bookmarkEnd w:id="9"/>
     </w:p>
     <w:p>
       <w:pPr>
@@ -2568,12 +2899,12 @@
       <w:pPr>
         <w:pStyle w:val="Titolo2"/>
       </w:pPr>
-      <w:bookmarkStart w:id="7" w:name="_Toc440469014"/>
+      <w:bookmarkStart w:id="10" w:name="_Toc440545563"/>
       <w:r>
         <w:lastRenderedPageBreak/>
         <w:t>Elements to be integrated</w:t>
       </w:r>
-      <w:bookmarkEnd w:id="7"/>
+      <w:bookmarkEnd w:id="10"/>
     </w:p>
     <w:p>
       <w:pPr>
@@ -2667,8 +2998,8 @@
             <v:path o:extrusionok="f" gradientshapeok="t" o:connecttype="rect"/>
             <o:lock v:ext="edit" aspectratio="t"/>
           </v:shapetype>
-          <v:shape id="_x0000_i1025" type="#_x0000_t75" style="width:426pt;height:443.25pt">
-            <v:imagedata r:id="rId7" o:title="AppServer test" croptop="3069f" cropbottom="5182f" cropleft="2472f" cropright="7005f"/>
+          <v:shape id="_x0000_i1025" type="#_x0000_t75" style="width:425.9pt;height:442.2pt">
+            <v:imagedata r:id="rId12" o:title="AppServer test" croptop="3069f" cropbottom="5182f" cropleft="2472f" cropright="7005f"/>
           </v:shape>
         </w:pict>
       </w:r>
@@ -2696,8 +3027,8 @@
       </w:pPr>
       <w:r>
         <w:pict>
-          <v:shape id="_x0000_i1026" type="#_x0000_t75" style="width:237.75pt;height:231pt">
-            <v:imagedata r:id="rId8" o:title="WebServer test" croptop="5200f" cropbottom="9221f" cropleft="4402f" cropright="8723f"/>
+          <v:shape id="_x0000_i1026" type="#_x0000_t75" style="width:237.05pt;height:230.95pt">
+            <v:imagedata r:id="rId13" o:title="WebServer test" croptop="5200f" cropbottom="9221f" cropleft="4402f" cropright="8723f"/>
           </v:shape>
         </w:pict>
       </w:r>
@@ -2740,8 +3071,8 @@
       </w:pPr>
       <w:r>
         <w:pict>
-          <v:shape id="_x0000_i1027" type="#_x0000_t75" style="width:152.25pt;height:229.5pt">
-            <v:imagedata r:id="rId9" o:title="client test" croptop="5037f" cropbottom="8883f" cropleft="2630f" cropright="34294f"/>
+          <v:shape id="_x0000_i1027" type="#_x0000_t75" style="width:152.85pt;height:230.25pt">
+            <v:imagedata r:id="rId14" o:title="client test" croptop="5037f" cropbottom="8883f" cropleft="2630f" cropright="34294f"/>
           </v:shape>
         </w:pict>
       </w:r>
@@ -2750,12 +3081,12 @@
       <w:pPr>
         <w:pStyle w:val="Titolo2"/>
       </w:pPr>
-      <w:bookmarkStart w:id="8" w:name="_Toc440469015"/>
+      <w:bookmarkStart w:id="11" w:name="_Toc440545564"/>
       <w:r>
         <w:lastRenderedPageBreak/>
         <w:t>Integration test strategy</w:t>
       </w:r>
-      <w:bookmarkEnd w:id="8"/>
+      <w:bookmarkEnd w:id="11"/>
     </w:p>
     <w:p>
       <w:pPr>
@@ -2831,12 +3162,12 @@
       <w:pPr>
         <w:pStyle w:val="Titolo2"/>
       </w:pPr>
-      <w:bookmarkStart w:id="9" w:name="_Toc440469016"/>
+      <w:bookmarkStart w:id="12" w:name="_Toc440545565"/>
       <w:r>
         <w:lastRenderedPageBreak/>
         <w:t>Sequence of Component/Function integration</w:t>
       </w:r>
-      <w:bookmarkEnd w:id="9"/>
+      <w:bookmarkEnd w:id="12"/>
     </w:p>
     <w:p>
       <w:pPr>
@@ -2997,11 +3328,11 @@
       <w:pPr>
         <w:pStyle w:val="Titolo3"/>
       </w:pPr>
-      <w:bookmarkStart w:id="10" w:name="_Toc440469017"/>
+      <w:bookmarkStart w:id="13" w:name="_Toc440545566"/>
       <w:r>
         <w:t>Application Server</w:t>
       </w:r>
-      <w:bookmarkEnd w:id="10"/>
+      <w:bookmarkEnd w:id="13"/>
     </w:p>
     <w:p>
       <w:pPr>
@@ -3102,8 +3433,8 @@
       </w:pPr>
       <w:r>
         <w:pict>
-          <v:shape id="_x0000_i1028" type="#_x0000_t75" style="width:491.25pt;height:179.25pt">
-            <v:imagedata r:id="rId10" o:title="Level 1" croptop="6775f" cropbottom="13549f" cropleft="1060f" cropright="2197f"/>
+          <v:shape id="_x0000_i1028" type="#_x0000_t75" style="width:491.1pt;height:179.3pt">
+            <v:imagedata r:id="rId15" o:title="Level 1" croptop="6775f" cropbottom="13549f" cropleft="1060f" cropright="2197f"/>
           </v:shape>
         </w:pict>
       </w:r>
@@ -3204,8 +3535,8 @@
     <w:p>
       <w:r>
         <w:pict>
-          <v:shape id="_x0000_i1029" type="#_x0000_t75" style="width:510pt;height:251.25pt">
-            <v:imagedata r:id="rId11" o:title="level 2" croptop="3595f" cropbottom="4980f" cropleft="4028f" cropright="12155f"/>
+          <v:shape id="_x0000_i1029" type="#_x0000_t75" style="width:510.1pt;height:251.3pt">
+            <v:imagedata r:id="rId16" o:title="level 2" croptop="3595f" cropbottom="4980f" cropleft="4028f" cropright="12155f"/>
           </v:shape>
         </w:pict>
       </w:r>
@@ -3287,8 +3618,8 @@
           <w:szCs w:val="26"/>
         </w:rPr>
         <w:pict>
-          <v:shape id="_x0000_i1030" type="#_x0000_t75" style="width:502.5pt;height:309pt">
-            <v:imagedata r:id="rId12" o:title="Level 3" croptop="3214f" cropbottom="3627f" cropleft="3867f" cropright="10087f"/>
+          <v:shape id="_x0000_i1030" type="#_x0000_t75" style="width:502.65pt;height:309.75pt">
+            <v:imagedata r:id="rId17" o:title="Level 3" croptop="3214f" cropbottom="3627f" cropleft="3867f" cropright="10087f"/>
           </v:shape>
         </w:pict>
       </w:r>
@@ -3347,8 +3678,8 @@
     <w:p>
       <w:r>
         <w:pict>
-          <v:shape id="_x0000_i1031" type="#_x0000_t75" style="width:480.75pt;height:372pt">
-            <v:imagedata r:id="rId13" o:title="Level 4" croptop="2511f" cropbottom="3276f" cropleft="5452f" cropright="13635f"/>
+          <v:shape id="_x0000_i1031" type="#_x0000_t75" style="width:480.25pt;height:371.55pt">
+            <v:imagedata r:id="rId18" o:title="Level 4" croptop="2511f" cropbottom="3276f" cropleft="5452f" cropright="13635f"/>
           </v:shape>
         </w:pict>
       </w:r>
@@ -3379,8 +3710,8 @@
     <w:p>
       <w:r>
         <w:pict>
-          <v:shape id="_x0000_i1032" type="#_x0000_t75" style="width:495.75pt;height:388.5pt">
-            <v:imagedata r:id="rId14" o:title="Level 5" croptop="2755f" cropbottom="3174f" cropleft="4629f" cropright="19113f"/>
+          <v:shape id="_x0000_i1032" type="#_x0000_t75" style="width:495.15pt;height:389.2pt">
+            <v:imagedata r:id="rId19" o:title="Level 5" croptop="2755f" cropbottom="3174f" cropleft="4629f" cropright="19113f"/>
           </v:shape>
         </w:pict>
       </w:r>
@@ -3401,12 +3732,12 @@
       <w:pPr>
         <w:pStyle w:val="Titolo3"/>
       </w:pPr>
-      <w:bookmarkStart w:id="11" w:name="_Toc440469018"/>
+      <w:bookmarkStart w:id="14" w:name="_Toc440545567"/>
       <w:r>
         <w:lastRenderedPageBreak/>
         <w:t>Web Server</w:t>
       </w:r>
-      <w:bookmarkEnd w:id="11"/>
+      <w:bookmarkEnd w:id="14"/>
     </w:p>
     <w:p>
       <w:pPr>
@@ -3450,8 +3781,8 @@
       </w:pPr>
       <w:r>
         <w:pict>
-          <v:shape id="_x0000_i1033" type="#_x0000_t75" style="width:298.5pt;height:237.75pt">
-            <v:imagedata r:id="rId15" o:title="WebServer" croptop="7023f" cropbottom="10805f" cropleft="8822f" cropright="12363f"/>
+          <v:shape id="_x0000_i1033" type="#_x0000_t75" style="width:298.85pt;height:237.75pt">
+            <v:imagedata r:id="rId20" o:title="WebServer" croptop="7023f" cropbottom="10805f" cropleft="8822f" cropright="12363f"/>
           </v:shape>
         </w:pict>
       </w:r>
@@ -3460,11 +3791,11 @@
       <w:pPr>
         <w:pStyle w:val="Titolo3"/>
       </w:pPr>
-      <w:bookmarkStart w:id="12" w:name="_Toc440469019"/>
+      <w:bookmarkStart w:id="15" w:name="_Toc440545568"/>
       <w:r>
         <w:t>Client</w:t>
       </w:r>
-      <w:bookmarkEnd w:id="12"/>
+      <w:bookmarkEnd w:id="15"/>
     </w:p>
     <w:p>
       <w:pPr>
@@ -3472,8 +3803,8 @@
       </w:pPr>
       <w:r>
         <w:pict>
-          <v:shape id="_x0000_i1034" type="#_x0000_t75" style="width:189pt;height:263.25pt">
-            <v:imagedata r:id="rId16" o:title="Client" croptop="7768f" cropbottom="11392f" cropleft="5274f" cropright="32341f"/>
+          <v:shape id="_x0000_i1034" type="#_x0000_t75" style="width:188.85pt;height:263.55pt">
+            <v:imagedata r:id="rId21" o:title="Client" croptop="7768f" cropbottom="11392f" cropleft="5274f" cropright="32341f"/>
           </v:shape>
         </w:pict>
       </w:r>
@@ -3487,12 +3818,12 @@
       <w:pPr>
         <w:pStyle w:val="Titolo1"/>
       </w:pPr>
-      <w:bookmarkStart w:id="13" w:name="_Toc440469020"/>
+      <w:bookmarkStart w:id="16" w:name="_Toc440545569"/>
       <w:r>
         <w:lastRenderedPageBreak/>
         <w:t>Individual Steps and Test Description</w:t>
       </w:r>
-      <w:bookmarkEnd w:id="13"/>
+      <w:bookmarkEnd w:id="16"/>
     </w:p>
     <w:p>
       <w:r>
@@ -3649,11 +3980,11 @@
           <w:szCs w:val="32"/>
         </w:rPr>
       </w:pPr>
-      <w:bookmarkStart w:id="14" w:name="_Toc440469021"/>
+      <w:bookmarkStart w:id="17" w:name="_Toc440545570"/>
       <w:r>
         <w:t>Application Server</w:t>
       </w:r>
-      <w:bookmarkEnd w:id="14"/>
+      <w:bookmarkEnd w:id="17"/>
     </w:p>
     <w:p>
       <w:pPr>
@@ -3661,8 +3992,8 @@
       </w:pPr>
       <w:r>
         <w:pict>
-          <v:shape id="_x0000_i1035" type="#_x0000_t75" style="width:419.25pt;height:324.75pt">
-            <v:imagedata r:id="rId17" o:title="AppServer with labels" croptop="3415f" cropbottom="8205f" cropleft="4445f" cropright="6588f"/>
+          <v:shape id="_x0000_i1035" type="#_x0000_t75" style="width:419.1pt;height:324.7pt">
+            <v:imagedata r:id="rId22" o:title="AppServer with labels" croptop="3415f" cropbottom="8205f" cropleft="4445f" cropright="6588f"/>
           </v:shape>
         </w:pict>
       </w:r>
@@ -13574,11 +13905,11 @@
           <w:szCs w:val="32"/>
         </w:rPr>
       </w:pPr>
-      <w:bookmarkStart w:id="15" w:name="_Toc440469022"/>
+      <w:bookmarkStart w:id="18" w:name="_Toc440545571"/>
       <w:r>
         <w:t>Web Server</w:t>
       </w:r>
-      <w:bookmarkEnd w:id="15"/>
+      <w:bookmarkEnd w:id="18"/>
     </w:p>
     <w:p>
       <w:pPr>
@@ -13586,11 +13917,21 @@
       </w:pPr>
       <w:r>
         <w:pict>
-          <v:shape id="_x0000_i1036" type="#_x0000_t75" style="width:407.25pt;height:362.25pt">
-            <v:imagedata r:id="rId18" o:title="WebServer with labels" croptop="3952f" cropbottom="10884f" cropleft="4448f" cropright="7495f"/>
+          <v:shape id="_x0000_i1036" type="#_x0000_t75" style="width:478.2pt;height:424.55pt">
+            <v:imagedata r:id="rId23" o:title="WebServer with labels" croptop="3952f" cropbottom="10884f" cropleft="4448f" cropright="7495f"/>
           </v:shape>
         </w:pict>
       </w:r>
+    </w:p>
+    <w:p>
+      <w:pPr>
+        <w:pStyle w:val="Normale2"/>
+      </w:pPr>
+    </w:p>
+    <w:p>
+      <w:pPr>
+        <w:pStyle w:val="Normale2"/>
+      </w:pPr>
     </w:p>
     <w:tbl>
       <w:tblPr>
@@ -13617,6 +13958,7 @@
               <w:rPr>
                 <w:b/>
               </w:rPr>
+              <w:lastRenderedPageBreak/>
               <w:t xml:space="preserve">Test case </w:t>
             </w:r>
             <w:proofErr w:type="spellStart"/>
@@ -13914,7 +14256,6 @@
               <w:rPr>
                 <w:b/>
               </w:rPr>
-              <w:lastRenderedPageBreak/>
               <w:t>Environmental</w:t>
             </w:r>
             <w:proofErr w:type="spellEnd"/>
@@ -14871,12 +15212,12 @@
           <w:szCs w:val="32"/>
         </w:rPr>
       </w:pPr>
-      <w:bookmarkStart w:id="16" w:name="_Toc440469023"/>
+      <w:bookmarkStart w:id="19" w:name="_Toc440545572"/>
       <w:r>
         <w:lastRenderedPageBreak/>
         <w:t>Client</w:t>
       </w:r>
-      <w:bookmarkEnd w:id="16"/>
+      <w:bookmarkEnd w:id="19"/>
     </w:p>
     <w:p>
       <w:pPr>
@@ -14884,8 +15225,8 @@
       </w:pPr>
       <w:r>
         <w:pict>
-          <v:shape id="_x0000_i1037" type="#_x0000_t75" style="width:321pt;height:297.75pt">
-            <v:imagedata r:id="rId19" o:title="Client with labels" croptop="6064f" cropbottom="9096f" cropleft="7896f" cropright="11804f"/>
+          <v:shape id="_x0000_i1037" type="#_x0000_t75" style="width:319.9pt;height:297.5pt">
+            <v:imagedata r:id="rId24" o:title="Client with labels" croptop="6064f" cropbottom="9096f" cropleft="7896f" cropright="11804f"/>
           </v:shape>
         </w:pict>
       </w:r>
@@ -15539,12 +15880,12 @@
       <w:pPr>
         <w:pStyle w:val="Titolo1"/>
       </w:pPr>
-      <w:bookmarkStart w:id="17" w:name="_Toc440469024"/>
+      <w:bookmarkStart w:id="20" w:name="_Toc440545573"/>
       <w:r>
         <w:lastRenderedPageBreak/>
         <w:t>Tools and test equipment required</w:t>
       </w:r>
-      <w:bookmarkEnd w:id="17"/>
+      <w:bookmarkEnd w:id="20"/>
     </w:p>
     <w:p>
       <w:r>
@@ -15556,24 +15897,12 @@
       </w:r>
       <w:proofErr w:type="gramEnd"/>
       <w:r>
-        <w:t xml:space="preserve"> we recommend some tools that might be used during the integration test phase. These advices are not mandatory since the RASD document and the Design Document to which this document refers </w:t>
-      </w:r>
-      <w:r>
-        <w:t xml:space="preserve">to </w:t>
-      </w:r>
-      <w:r>
-        <w:t>do not enter in technical details and do not point towards the choice of a particular language/platform, leaving it to the implementation phase.</w:t>
+        <w:t xml:space="preserve"> we recommend some tools that might be used during the integration test phase. These advices are not mandatory since the RASD document and the Design Document to which this document refers to do not enter in technical details and do not point towards the choice of a particular language/platform, leaving it to the implementation phase.</w:t>
       </w:r>
     </w:p>
     <w:p>
       <w:r>
-        <w:t xml:space="preserve">However, we think that it is very likely that the final choice will fall on the Java EE platform. For this </w:t>
-      </w:r>
-      <w:r>
-        <w:t>reason,</w:t>
-      </w:r>
-      <w:r>
-        <w:t xml:space="preserve"> we suggest some possibly useful tools to </w:t>
+        <w:t xml:space="preserve">However, we think that it is very likely that the final choice will fall on the Java EE platform. For this reason, we suggest some possibly useful tools to </w:t>
       </w:r>
       <w:proofErr w:type="gramStart"/>
       <w:r>
@@ -15598,168 +15927,90 @@
       </w:r>
       <w:proofErr w:type="spellStart"/>
       <w:r>
+        <w:rPr>
+          <w:b/>
+        </w:rPr>
         <w:t>Mockito</w:t>
       </w:r>
       <w:proofErr w:type="spellEnd"/>
       <w:r>
-        <w:t xml:space="preserve"> could be an interesting choice together with Junit.</w:t>
+        <w:t xml:space="preserve"> could be an interesting choice together with </w:t>
+      </w:r>
+      <w:r>
+        <w:rPr>
+          <w:b/>
+        </w:rPr>
+        <w:t>Junit</w:t>
+      </w:r>
+      <w:r>
+        <w:t>.</w:t>
       </w:r>
     </w:p>
     <w:p>
       <w:r>
-        <w:t xml:space="preserve">Documentation for </w:t>
+        <w:t xml:space="preserve">Instead, for what concerns the most relevant part of this document, which is integration test, </w:t>
       </w:r>
       <w:proofErr w:type="spellStart"/>
       <w:r>
-        <w:t>Mockito</w:t>
+        <w:rPr>
+          <w:b/>
+        </w:rPr>
+        <w:t>Arquillian</w:t>
       </w:r>
       <w:proofErr w:type="spellEnd"/>
       <w:r>
-        <w:t>:</w:t>
+        <w:t xml:space="preserve"> might be an easy choice, always together with </w:t>
+      </w:r>
+      <w:r>
+        <w:t>JUnit</w:t>
+      </w:r>
+      <w:r>
+        <w:t xml:space="preserve">. </w:t>
       </w:r>
     </w:p>
     <w:p>
-      <w:hyperlink r:id="rId20" w:history="1">
-        <w:r>
-          <w:rPr>
-            <w:rStyle w:val="Collegamentoipertestuale"/>
-          </w:rPr>
-          <w:t>http://docs.mockito.googlecode.com/hg/1.9.5/org/mockito/Mockito.html</w:t>
-        </w:r>
-      </w:hyperlink>
+      <w:r>
+        <w:t>In addition to these “core” tools, we find that it might be useful to look for specific frameworks concerning the handling of messages, since the remote communication among the subsystems identified in the previous chapters is not trivial at all, and it’s a central part of the whole system.</w:t>
+      </w:r>
     </w:p>
     <w:p>
       <w:r>
-        <w:t xml:space="preserve">Documentation for JUnit: </w:t>
+        <w:t xml:space="preserve">For example, </w:t>
+      </w:r>
+      <w:r>
+        <w:rPr>
+          <w:b/>
+        </w:rPr>
+        <w:t>Citrus</w:t>
+      </w:r>
+      <w:r>
+        <w:t xml:space="preserve"> is a framework that provides this kind of service.</w:t>
       </w:r>
     </w:p>
     <w:p>
-      <w:hyperlink r:id="rId21" w:history="1">
-        <w:r>
-          <w:rPr>
-            <w:rStyle w:val="Collegamentoipertestuale"/>
-          </w:rPr>
-          <w:t>http://junit.org/javadoc/latest/</w:t>
-        </w:r>
-      </w:hyperlink>
+      <w:r>
+        <w:t xml:space="preserve">Since we decided to include an email service in MyTaxiService application, it could be useful to have a tool specifically devoted to the testing of this part. Such a tool might be, for example, </w:t>
+      </w:r>
+      <w:proofErr w:type="spellStart"/>
+      <w:r>
+        <w:rPr>
+          <w:b/>
+        </w:rPr>
+        <w:t>GreenMail</w:t>
+      </w:r>
+      <w:proofErr w:type="spellEnd"/>
+      <w:r>
+        <w:t>.</w:t>
+      </w:r>
     </w:p>
     <w:p>
       <w:r>
-        <w:t xml:space="preserve">Instead, for what concerns the most relevant part of this document, which is integration test, </w:t>
-      </w:r>
-      <w:proofErr w:type="spellStart"/>
-      <w:r>
-        <w:t>Arquillian</w:t>
-      </w:r>
-      <w:proofErr w:type="spellEnd"/>
-      <w:r>
-        <w:t xml:space="preserve"> might be an easy choice, always together with JUnit. </w:t>
+        <w:t>As a final suggestion, we recognize that for some parts of the software there might be the need to apply manual testing, for example during the testing of web client / web pages.</w:t>
       </w:r>
     </w:p>
     <w:p>
       <w:r>
-        <w:t xml:space="preserve">Documentation for </w:t>
-      </w:r>
-      <w:proofErr w:type="spellStart"/>
-      <w:r>
-        <w:t>Arquillian</w:t>
-      </w:r>
-      <w:proofErr w:type="spellEnd"/>
-      <w:r>
-        <w:t>:</w:t>
-      </w:r>
-    </w:p>
-    <w:p>
-      <w:hyperlink r:id="rId22" w:history="1">
-        <w:r>
-          <w:rPr>
-            <w:rStyle w:val="Collegamentoipertestuale"/>
-          </w:rPr>
-          <w:t>http://arquillian.org/guides/</w:t>
-        </w:r>
-      </w:hyperlink>
-    </w:p>
-    <w:p>
-      <w:r>
-        <w:t>In addition to these “core” tools, we find that it might be useful to look for specific frameworks concerning the handling of messages, since the remote communication among the subsystems identified in the previous chapters is not trivial at all, and it’s a central part of the whole system.</w:t>
-      </w:r>
-    </w:p>
-    <w:p>
-      <w:r>
-        <w:t>For example, Citrus is a framework that provides this kind of service.</w:t>
-      </w:r>
-    </w:p>
-    <w:p>
-      <w:r>
-        <w:t>Documentation for Citrus:</w:t>
-      </w:r>
-    </w:p>
-    <w:p>
-      <w:hyperlink r:id="rId23" w:history="1">
-        <w:r>
-          <w:rPr>
-            <w:rStyle w:val="Collegamentoipertestuale"/>
-          </w:rPr>
-          <w:t>http://www.citrusframework.org/documentation.html</w:t>
-        </w:r>
-      </w:hyperlink>
-    </w:p>
-    <w:p>
-      <w:r>
-        <w:t xml:space="preserve">Since we decided to include an email service in MyTaxiService application, it could be useful to have a tool specifically devoted to the testing of this part. Such a tool might be, for example, </w:t>
-      </w:r>
-      <w:proofErr w:type="spellStart"/>
-      <w:r>
-        <w:t>GreenMail</w:t>
-      </w:r>
-      <w:proofErr w:type="spellEnd"/>
-      <w:r>
-        <w:t>.</w:t>
-      </w:r>
-    </w:p>
-    <w:p>
-      <w:r>
-        <w:t xml:space="preserve">Documentation for </w:t>
-      </w:r>
-      <w:proofErr w:type="spellStart"/>
-      <w:r>
-        <w:t>GreenMail</w:t>
-      </w:r>
-      <w:proofErr w:type="spellEnd"/>
-      <w:r>
-        <w:t>:</w:t>
-      </w:r>
-    </w:p>
-    <w:p>
-      <w:hyperlink r:id="rId24" w:history="1">
-        <w:r>
-          <w:rPr>
-            <w:rStyle w:val="Collegamentoipertestuale"/>
-          </w:rPr>
-          <w:t>http://www.icegreen.com/greenmail/javadocs/index.html</w:t>
-        </w:r>
-      </w:hyperlink>
-    </w:p>
-    <w:p>
-      <w:r>
-        <w:lastRenderedPageBreak/>
-        <w:t>As a final suggestion, we recognize that for some parts of the software there might be the need to apply manual testing, for example during the testing of web client /</w:t>
-      </w:r>
-      <w:r>
-        <w:t xml:space="preserve"> </w:t>
-      </w:r>
-      <w:r>
-        <w:t>web pages.</w:t>
-      </w:r>
-    </w:p>
-    <w:p>
-      <w:r>
-        <w:t>As we said at the beginning, almost all these suggestion</w:t>
-      </w:r>
-      <w:bookmarkStart w:id="18" w:name="_GoBack"/>
-      <w:bookmarkEnd w:id="18"/>
-      <w:r>
-        <w:t>s relies on the choice of Java EE as platform for the implementation. If that won’t be the case, a good strategy would be to look for similar tools that accomplish as much as possible the same purposes of the ones described above, recurring to manual testing when it is not possible.</w:t>
+        <w:t>As we said at the beginning, almost all these suggestions relies on the choice of Java EE as platform for the implementation. If that won’t be the case, a good strategy would be to look for similar tools that accomplish as much as possible the same purposes of the ones described above, recurring to manual testing when it is not possible.</w:t>
       </w:r>
     </w:p>
     <w:p>
@@ -15778,22 +16029,22 @@
       <w:pPr>
         <w:pStyle w:val="Titolo1"/>
       </w:pPr>
-      <w:bookmarkStart w:id="19" w:name="_Toc440469025"/>
+      <w:bookmarkStart w:id="21" w:name="_Toc440545574"/>
       <w:r>
         <w:lastRenderedPageBreak/>
         <w:t>Program Stubs and Test Data Required</w:t>
       </w:r>
-      <w:bookmarkEnd w:id="19"/>
+      <w:bookmarkEnd w:id="21"/>
     </w:p>
     <w:p>
       <w:pPr>
         <w:pStyle w:val="Titolo2"/>
       </w:pPr>
-      <w:bookmarkStart w:id="20" w:name="_Toc440469026"/>
+      <w:bookmarkStart w:id="22" w:name="_Toc440545575"/>
       <w:r>
         <w:t>Program stubs</w:t>
       </w:r>
-      <w:bookmarkEnd w:id="20"/>
+      <w:bookmarkEnd w:id="22"/>
     </w:p>
     <w:p>
       <w:pPr>
@@ -15810,11 +16061,9 @@
       <w:r>
         <w:t xml:space="preserve"> subsystems need quite complex stubs that simulate the </w:t>
       </w:r>
-      <w:proofErr w:type="spellStart"/>
-      <w:r>
-        <w:t>behaviour</w:t>
-      </w:r>
-      <w:proofErr w:type="spellEnd"/>
+      <w:r>
+        <w:t>behavior</w:t>
+      </w:r>
       <w:r>
         <w:t xml:space="preserve"> of remote components to which they ask services. There is no need of other stubs during integration phases </w:t>
       </w:r>
@@ -16070,48 +16319,29 @@
     <w:p>
       <w:pPr>
         <w:pStyle w:val="Normale2"/>
-      </w:pPr>
+        <w:spacing w:after="0"/>
+      </w:pPr>
+      <w:r>
+        <w:t>We do not mention the drivers here because they are much simpler to program, since they only need to call procedures of the components.</w:t>
+      </w:r>
     </w:p>
     <w:p>
       <w:pPr>
         <w:pStyle w:val="Normale2"/>
-        <w:spacing w:after="0"/>
-      </w:pPr>
-      <w:r>
-        <w:t>We do not mention the drivers here because they are much simpler to program, since they only need to call procedures of the components.</w:t>
+      </w:pPr>
+      <w:r>
+        <w:t>In addition, as previously stated in chapter 2, we do not include stubs for the web client component because it is only a logical component already implemented by any kind of browser.</w:t>
       </w:r>
     </w:p>
     <w:p>
       <w:pPr>
-        <w:pStyle w:val="Normale2"/>
-      </w:pPr>
-      <w:r>
-        <w:t>In addition, as previously stated in chapter 2, we do not include stubs for the web client component because it is only a logical component already implemented by any kind of browser.</w:t>
-      </w:r>
-    </w:p>
-    <w:p>
-      <w:pPr>
-        <w:rPr>
-          <w:rFonts w:eastAsiaTheme="majorEastAsia" w:cstheme="majorBidi"/>
-          <w:b/>
-          <w:sz w:val="30"/>
-          <w:szCs w:val="26"/>
-        </w:rPr>
-      </w:pPr>
-      <w:r>
-        <w:br w:type="page"/>
-      </w:r>
-    </w:p>
-    <w:p>
-      <w:pPr>
         <w:pStyle w:val="Titolo2"/>
       </w:pPr>
-      <w:bookmarkStart w:id="21" w:name="_Toc440469027"/>
-      <w:r>
-        <w:lastRenderedPageBreak/>
+      <w:bookmarkStart w:id="23" w:name="_Toc440545576"/>
+      <w:r>
         <w:t>Test data</w:t>
       </w:r>
-      <w:bookmarkEnd w:id="21"/>
+      <w:bookmarkEnd w:id="23"/>
     </w:p>
     <w:p>
       <w:pPr>
@@ -16171,74 +16401,56 @@
     </w:p>
     <w:p>
       <w:pPr>
-        <w:pStyle w:val="Normale2"/>
-      </w:pPr>
+        <w:pStyle w:val="Titolo1"/>
+      </w:pPr>
+      <w:bookmarkStart w:id="24" w:name="_Toc440545577"/>
+      <w:r>
+        <w:lastRenderedPageBreak/>
+        <w:t>Appendix</w:t>
+      </w:r>
+      <w:bookmarkEnd w:id="24"/>
     </w:p>
     <w:p>
       <w:pPr>
-        <w:rPr>
-          <w:rFonts w:eastAsiaTheme="majorEastAsia" w:cstheme="majorBidi"/>
-          <w:b/>
-          <w:sz w:val="32"/>
-          <w:szCs w:val="32"/>
-        </w:rPr>
-      </w:pPr>
-      <w:r>
-        <w:br w:type="page"/>
-      </w:r>
+        <w:pStyle w:val="Titolo2"/>
+      </w:pPr>
+      <w:bookmarkStart w:id="25" w:name="_Toc440545578"/>
+      <w:r>
+        <w:t>Hours of work</w:t>
+      </w:r>
+      <w:bookmarkEnd w:id="25"/>
     </w:p>
     <w:p>
       <w:pPr>
-        <w:pStyle w:val="Titolo1"/>
-      </w:pPr>
-      <w:bookmarkStart w:id="22" w:name="_Toc440469028"/>
-      <w:r>
-        <w:lastRenderedPageBreak/>
-        <w:t>Appendix</w:t>
-      </w:r>
-      <w:bookmarkEnd w:id="22"/>
+        <w:pStyle w:val="Normale2"/>
+      </w:pPr>
+      <w:r>
+        <w:t>Alessandro Pozzi ~ 9</w:t>
+      </w:r>
+      <w:r>
+        <w:t xml:space="preserve"> hours</w:t>
+      </w:r>
     </w:p>
     <w:p>
       <w:pPr>
-        <w:pStyle w:val="Titolo2"/>
-      </w:pPr>
-      <w:bookmarkStart w:id="23" w:name="_Toc440469029"/>
-      <w:r>
-        <w:t>Hours of work</w:t>
-      </w:r>
-      <w:bookmarkEnd w:id="23"/>
+        <w:pStyle w:val="Normale2"/>
+      </w:pPr>
+      <w:r>
+        <w:t>Marco Romani ~ 9</w:t>
+      </w:r>
+      <w:r>
+        <w:t xml:space="preserve"> hours</w:t>
+      </w:r>
     </w:p>
     <w:p>
       <w:pPr>
-        <w:pStyle w:val="Normale2"/>
-      </w:pPr>
-      <w:r>
-        <w:t>Alessandro Pozzi ~ 9</w:t>
-      </w:r>
-      <w:r>
-        <w:t xml:space="preserve"> hours</w:t>
-      </w:r>
-    </w:p>
-    <w:p>
-      <w:pPr>
-        <w:pStyle w:val="Normale2"/>
-      </w:pPr>
-      <w:r>
-        <w:t>Marco Romani ~ 9</w:t>
-      </w:r>
-      <w:r>
-        <w:t xml:space="preserve"> hours</w:t>
-      </w:r>
-    </w:p>
-    <w:p>
-      <w:pPr>
         <w:pStyle w:val="Titolo2"/>
       </w:pPr>
-      <w:bookmarkStart w:id="24" w:name="_Toc440469030"/>
+      <w:bookmarkStart w:id="26" w:name="_Toc440545579"/>
       <w:r>
         <w:t>Software and tools used</w:t>
       </w:r>
-      <w:bookmarkEnd w:id="24"/>
+      <w:bookmarkEnd w:id="26"/>
     </w:p>
     <w:p>
       <w:pPr>
@@ -17599,7 +17811,7 @@
       <w:lvlText w:val=""/>
       <w:lvlJc w:val="left"/>
       <w:pPr>
-        <w:ind w:left="1080" w:hanging="360"/>
+        <w:ind w:left="1440" w:hanging="360"/>
       </w:pPr>
       <w:rPr>
         <w:rFonts w:ascii="Wingdings" w:hAnsi="Wingdings" w:hint="default"/>
@@ -17611,7 +17823,7 @@
       <w:lvlText w:val="o"/>
       <w:lvlJc w:val="left"/>
       <w:pPr>
-        <w:ind w:left="1800" w:hanging="360"/>
+        <w:ind w:left="2160" w:hanging="360"/>
       </w:pPr>
       <w:rPr>
         <w:rFonts w:ascii="Courier New" w:hAnsi="Courier New" w:cs="Courier New" w:hint="default"/>
@@ -17623,7 +17835,7 @@
       <w:lvlText w:val=""/>
       <w:lvlJc w:val="left"/>
       <w:pPr>
-        <w:ind w:left="2520" w:hanging="360"/>
+        <w:ind w:left="2880" w:hanging="360"/>
       </w:pPr>
       <w:rPr>
         <w:rFonts w:ascii="Wingdings" w:hAnsi="Wingdings" w:hint="default"/>
@@ -17635,7 +17847,7 @@
       <w:lvlText w:val=""/>
       <w:lvlJc w:val="left"/>
       <w:pPr>
-        <w:ind w:left="3240" w:hanging="360"/>
+        <w:ind w:left="3600" w:hanging="360"/>
       </w:pPr>
       <w:rPr>
         <w:rFonts w:ascii="Symbol" w:hAnsi="Symbol" w:hint="default"/>
@@ -17647,7 +17859,7 @@
       <w:lvlText w:val="o"/>
       <w:lvlJc w:val="left"/>
       <w:pPr>
-        <w:ind w:left="3960" w:hanging="360"/>
+        <w:ind w:left="4320" w:hanging="360"/>
       </w:pPr>
       <w:rPr>
         <w:rFonts w:ascii="Courier New" w:hAnsi="Courier New" w:cs="Courier New" w:hint="default"/>
@@ -17659,7 +17871,7 @@
       <w:lvlText w:val=""/>
       <w:lvlJc w:val="left"/>
       <w:pPr>
-        <w:ind w:left="4680" w:hanging="360"/>
+        <w:ind w:left="5040" w:hanging="360"/>
       </w:pPr>
       <w:rPr>
         <w:rFonts w:ascii="Wingdings" w:hAnsi="Wingdings" w:hint="default"/>
@@ -17671,7 +17883,7 @@
       <w:lvlText w:val=""/>
       <w:lvlJc w:val="left"/>
       <w:pPr>
-        <w:ind w:left="5400" w:hanging="360"/>
+        <w:ind w:left="5760" w:hanging="360"/>
       </w:pPr>
       <w:rPr>
         <w:rFonts w:ascii="Symbol" w:hAnsi="Symbol" w:hint="default"/>
@@ -17683,7 +17895,7 @@
       <w:lvlText w:val="o"/>
       <w:lvlJc w:val="left"/>
       <w:pPr>
-        <w:ind w:left="6120" w:hanging="360"/>
+        <w:ind w:left="6480" w:hanging="360"/>
       </w:pPr>
       <w:rPr>
         <w:rFonts w:ascii="Courier New" w:hAnsi="Courier New" w:cs="Courier New" w:hint="default"/>
@@ -17695,7 +17907,7 @@
       <w:lvlText w:val=""/>
       <w:lvlJc w:val="left"/>
       <w:pPr>
-        <w:ind w:left="6840" w:hanging="360"/>
+        <w:ind w:left="7200" w:hanging="360"/>
       </w:pPr>
       <w:rPr>
         <w:rFonts w:ascii="Wingdings" w:hAnsi="Wingdings" w:hint="default"/>
@@ -19959,7 +20171,7 @@
 </file>
 
 <file path=customXml/itemProps1.xml><?xml version="1.0" encoding="utf-8"?>
-<ds:datastoreItem xmlns:ds="http://schemas.openxmlformats.org/officeDocument/2006/customXml" ds:itemID="{A88AF971-7207-482D-ACC1-3A0D97BFBEE7}">
+<ds:datastoreItem xmlns:ds="http://schemas.openxmlformats.org/officeDocument/2006/customXml" ds:itemID="{EE0C82A0-1830-47EA-B2D6-2E7E98D852F2}">
   <ds:schemaRefs>
     <ds:schemaRef ds:uri="http://schemas.openxmlformats.org/officeDocument/2006/bibliography"/>
   </ds:schemaRefs>

</xml_diff>